<commit_message>
mise à jour et debug
</commit_message>
<xml_diff>
--- a/communicative/translation/livre5_1-1_total.docx
+++ b/communicative/translation/livre5_1-1_total.docx
@@ -32,7 +32,7 @@
         <w:rPr>
           <w:rStyle w:val="Semantic"/>
         </w:rPr>
-        <w:t>1. L’entrainement à la discipline supérieure. Livre cinq du Traité de la Connaissance Globale (litt. qui englobe tout, qui englobe toutes les sciences bouddhiques) – le trésor des précieux discours du bouddha qui rassemble (compendium de) tous les véhicules et qui expose avec excellence les trois entrainements.</w:t>
+        <w:t>1. L’entrainement à la discipline supérieure. Commentaire du cinquième point du Traité de la Connaissance Globale (litt. qui englobe tout, qui englobe toutes les sciences bouddhiques) – le trésor des précieux discours du bouddha qui rassemble (compendium de) tous les véhicules et qui expose avec excellence les trois entrainements.</w:t>
       </w:r>
     </w:p>
     <w:p>
@@ -1306,7 +1306,7 @@
         <w:rPr>
           <w:rStyle w:val="Semantic"/>
         </w:rPr>
-        <w:t xml:space="preserve">55. en s’en remettant (à un maitre)aux qualités inférieurs aux nôtres en terme de discipline, d’érudition, d’absorption méditatives etc, </w:t>
+        <w:t xml:space="preserve">55. en s’en remettant (à un maitre)aux qualités inférieurs aux nôtres en terme de discipline, d’érudition (d’écoute approfondie), d’absorption méditatives etc, </w:t>
         <w:br/>
       </w:r>
       <w:r>
@@ -1418,7 +1418,7 @@
         <w:rPr>
           <w:rStyle w:val="Semantic"/>
         </w:rPr>
-        <w:t>62. Toujours, il nous faut s’en remettre à un (maitre) supérieur à nous même, plus noble que nous, plus avancé que nous.</w:t>
+        <w:t>62. Toujours, il nous faut s’en remettre à un (maitre) supérieur à nous même, plus noble que nous, plus avancé (litt. principal, ici dans le sens où il est au dessus de nous) que nous.</w:t>
       </w:r>
     </w:p>
     <w:p>

</xml_diff>